<commit_message>
deleting data test case/example, project abstract (summary, meta data, learnings), pebble text
changes:
- added a test case for deleting data via transaction
- added said test case to test.sql, instruction manual, readme
- added a metadata.sql to show how metadata was gained
- added the metadata explanation to instruction manual & readmes
- project abstract: summary, meta data, learnings (word, pdf)

todo:
- submission folder
- "summary-pdf"
- pebble text
</commit_message>
<xml_diff>
--- a/phase_3/Instruction Manual & Documentation.docx
+++ b/phase_3/Instruction Manual & Documentation.docx
@@ -58,27 +58,13 @@
         </w:rPr>
         <w:t xml:space="preserve">A markdown version of this manual can also be found on the </w:t>
       </w:r>
-      <w:hyperlink r:id="rId5" w:history="1">
+      <w:hyperlink r:id="rId7" w:history="1">
         <w:r>
           <w:rPr>
             <w:rStyle w:val="Hyperlink"/>
             <w:rFonts w:ascii="Roboto" w:hAnsi="Roboto"/>
           </w:rPr>
-          <w:t>Git</w:t>
-        </w:r>
-        <w:r>
-          <w:rPr>
-            <w:rStyle w:val="Hyperlink"/>
-            <w:rFonts w:ascii="Roboto" w:hAnsi="Roboto"/>
-          </w:rPr>
-          <w:t>H</w:t>
-        </w:r>
-        <w:r>
-          <w:rPr>
-            <w:rStyle w:val="Hyperlink"/>
-            <w:rFonts w:ascii="Roboto" w:hAnsi="Roboto"/>
-          </w:rPr>
-          <w:t>ub</w:t>
+          <w:t>GitHub</w:t>
         </w:r>
       </w:hyperlink>
       <w:r>
@@ -443,7 +429,7 @@
         </w:rPr>
         <w:t xml:space="preserve">Follow this link: </w:t>
       </w:r>
-      <w:hyperlink r:id="rId6" w:history="1">
+      <w:hyperlink r:id="rId8" w:history="1">
         <w:r>
           <w:rPr>
             <w:rStyle w:val="Hyperlink"/>
@@ -633,20 +619,13 @@
         </w:rPr>
         <w:t xml:space="preserve">More information can be found in the official documentation: </w:t>
       </w:r>
-      <w:hyperlink r:id="rId7" w:history="1">
+      <w:hyperlink r:id="rId9" w:history="1">
         <w:r>
           <w:rPr>
             <w:rStyle w:val="Hyperlink"/>
             <w:rFonts w:ascii="Roboto" w:hAnsi="Roboto"/>
           </w:rPr>
-          <w:t>https://dev.mysql.com/doc/mysql-installation-excerpt/8.3/en</w:t>
-        </w:r>
-        <w:r>
-          <w:rPr>
-            <w:rStyle w:val="Hyperlink"/>
-            <w:rFonts w:ascii="Roboto" w:hAnsi="Roboto"/>
-          </w:rPr>
-          <w:t>/</w:t>
+          <w:t>https://dev.mysql.com/doc/mysql-installation-excerpt/8.3/en/</w:t>
         </w:r>
       </w:hyperlink>
       <w:r>
@@ -844,14 +823,7 @@
         <w:rPr>
           <w:rFonts w:ascii="Roboto" w:hAnsi="Roboto"/>
         </w:rPr>
-        <w:t xml:space="preserve">all statements from </w:t>
-      </w:r>
-      <w:proofErr w:type="gramStart"/>
-      <w:r>
-        <w:rPr>
-          <w:rFonts w:ascii="Roboto" w:hAnsi="Roboto"/>
-        </w:rPr>
-        <w:t xml:space="preserve">the </w:t>
+        <w:t xml:space="preserve">all statements from the </w:t>
       </w:r>
       <w:r>
         <w:rPr>
@@ -859,7 +831,6 @@
         </w:rPr>
         <w:t>each</w:t>
       </w:r>
-      <w:proofErr w:type="gramEnd"/>
       <w:r>
         <w:rPr>
           <w:rFonts w:ascii="Roboto" w:hAnsi="Roboto"/>
@@ -1007,56 +978,18 @@
           <w:rFonts w:ascii="Roboto" w:hAnsi="Roboto"/>
         </w:rPr>
       </w:pPr>
-      <w:proofErr w:type="spellStart"/>
-      <w:r>
-        <w:rPr>
-          <w:rFonts w:ascii="Roboto" w:hAnsi="Roboto"/>
-        </w:rPr>
-        <w:t>mysql</w:t>
-      </w:r>
-      <w:proofErr w:type="spellEnd"/>
-      <w:r>
-        <w:rPr>
-          <w:rFonts w:ascii="Roboto" w:hAnsi="Roboto"/>
-        </w:rPr>
-        <w:t xml:space="preserve"> -u </w:t>
-      </w:r>
-      <w:proofErr w:type="spellStart"/>
-      <w:r>
-        <w:rPr>
-          <w:rFonts w:ascii="Roboto" w:hAnsi="Roboto"/>
-        </w:rPr>
-        <w:t>your_username</w:t>
-      </w:r>
-      <w:proofErr w:type="spellEnd"/>
-      <w:r>
-        <w:rPr>
-          <w:rFonts w:ascii="Roboto" w:hAnsi="Roboto"/>
-        </w:rPr>
-        <w:t xml:space="preserve"> -p </w:t>
-      </w:r>
-      <w:proofErr w:type="spellStart"/>
-      <w:r>
-        <w:rPr>
-          <w:rFonts w:ascii="Roboto" w:hAnsi="Roboto"/>
-        </w:rPr>
-        <w:t>your_database_name</w:t>
-      </w:r>
-      <w:proofErr w:type="spellEnd"/>
-      <w:r>
-        <w:rPr>
-          <w:rFonts w:ascii="Roboto" w:hAnsi="Roboto"/>
-        </w:rPr>
-        <w:t xml:space="preserve"> &lt; </w:t>
-      </w:r>
-      <w:proofErr w:type="spellStart"/>
-      <w:r>
-        <w:rPr>
-          <w:rFonts w:ascii="Roboto" w:hAnsi="Roboto"/>
-        </w:rPr>
-        <w:t>file.sql</w:t>
-      </w:r>
-      <w:proofErr w:type="spellEnd"/>
+      <w:r>
+        <w:rPr>
+          <w:rFonts w:ascii="Roboto" w:hAnsi="Roboto"/>
+        </w:rPr>
+        <w:t xml:space="preserve">mysql -u your_username -p </w:t>
+      </w:r>
+      <w:r>
+        <w:rPr>
+          <w:rFonts w:ascii="Roboto" w:hAnsi="Roboto"/>
+        </w:rPr>
+        <w:t>your_database_name &lt; file.sql</w:t>
+      </w:r>
     </w:p>
     <w:p>
       <w:pPr>
@@ -1077,9 +1010,37 @@
           <w:szCs w:val="28"/>
         </w:rPr>
         <w:lastRenderedPageBreak/>
-        <w:t xml:space="preserve">Database </w:t>
-      </w:r>
-      <w:r>
+        <w:t>Database Usage</w:t>
+      </w:r>
+    </w:p>
+    <w:p>
+      <w:pPr>
+        <w:rPr>
+          <w:rFonts w:ascii="Roboto" w:hAnsi="Roboto"/>
+        </w:rPr>
+      </w:pPr>
+      <w:r>
+        <w:rPr>
+          <w:rFonts w:ascii="Roboto" w:hAnsi="Roboto"/>
+        </w:rPr>
+        <w:t>Now the database structure, including test data and test cases should be installed. To use them either use normal MySQL syntax or use one of the test cases listed in the following Documentation section.</w:t>
+      </w:r>
+    </w:p>
+    <w:p>
+      <w:pPr>
+        <w:rPr>
+          <w:rFonts w:ascii="Roboto" w:hAnsi="Roboto"/>
+        </w:rPr>
+      </w:pPr>
+      <w:r>
+        <w:rPr>
+          <w:rFonts w:ascii="Roboto" w:hAnsi="Roboto"/>
+        </w:rPr>
+        <w:t>To insert data into the database, simply adjust one of the insert example statements found in the “data.sql” file for example.</w:t>
+      </w:r>
+    </w:p>
+    <w:p>
+      <w:pPr>
         <w:rPr>
           <w:rFonts w:ascii="Roboto" w:hAnsi="Roboto"/>
           <w:b/>
@@ -1087,37 +1048,8 @@
           <w:sz w:val="28"/>
           <w:szCs w:val="28"/>
         </w:rPr>
-        <w:t>Usage</w:t>
-      </w:r>
-    </w:p>
-    <w:p>
-      <w:pPr>
-        <w:rPr>
-          <w:rFonts w:ascii="Roboto" w:hAnsi="Roboto"/>
-        </w:rPr>
-      </w:pPr>
-      <w:r>
-        <w:rPr>
-          <w:rFonts w:ascii="Roboto" w:hAnsi="Roboto"/>
-        </w:rPr>
-        <w:t>Now the database structure, including test data and test cases should be installed. To use them either use normal MySQL syntax or use one of the test cases listed in the following Documentation section.</w:t>
-      </w:r>
-    </w:p>
-    <w:p>
-      <w:pPr>
-        <w:rPr>
-          <w:rFonts w:ascii="Roboto" w:hAnsi="Roboto"/>
-        </w:rPr>
-      </w:pPr>
-      <w:r>
-        <w:rPr>
-          <w:rFonts w:ascii="Roboto" w:hAnsi="Roboto"/>
-        </w:rPr>
-        <w:t>To insert data into the database, simply adjust one of the insert example statements found in the “data.sql” file for example.</w:t>
-      </w:r>
-    </w:p>
-    <w:p>
-      <w:pPr>
+      </w:pPr>
+      <w:r>
         <w:rPr>
           <w:rFonts w:ascii="Roboto" w:hAnsi="Roboto"/>
           <w:b/>
@@ -1125,182 +1057,212 @@
           <w:sz w:val="28"/>
           <w:szCs w:val="28"/>
         </w:rPr>
-      </w:pPr>
-      <w:r>
+        <w:t>Documentation</w:t>
+      </w:r>
+    </w:p>
+    <w:p>
+      <w:pPr>
         <w:rPr>
           <w:rFonts w:ascii="Roboto" w:hAnsi="Roboto"/>
           <w:b/>
           <w:bCs/>
-          <w:sz w:val="28"/>
-          <w:szCs w:val="28"/>
-        </w:rPr>
-        <w:t>Documentation</w:t>
-      </w:r>
-    </w:p>
-    <w:p>
-      <w:pPr>
+        </w:rPr>
+      </w:pPr>
+      <w:r>
         <w:rPr>
           <w:rFonts w:ascii="Roboto" w:hAnsi="Roboto"/>
           <w:b/>
           <w:bCs/>
         </w:rPr>
-      </w:pPr>
-      <w:r>
+        <w:t>Database Overview</w:t>
+      </w:r>
+    </w:p>
+    <w:p>
+      <w:pPr>
+        <w:rPr>
+          <w:rFonts w:ascii="Roboto" w:hAnsi="Roboto"/>
+        </w:rPr>
+      </w:pPr>
+      <w:r>
+        <w:rPr>
+          <w:rFonts w:ascii="Roboto" w:hAnsi="Roboto"/>
+        </w:rPr>
+        <w:t>To gain an overview of each of the tables, it is recommended to look at the provided PowerPoint presentation. The presentation includes explanations about the general use and function of the table as well as its relationship to other tables.</w:t>
+      </w:r>
+    </w:p>
+    <w:p>
+      <w:pPr>
         <w:rPr>
           <w:rFonts w:ascii="Roboto" w:hAnsi="Roboto"/>
           <w:b/>
           <w:bCs/>
         </w:rPr>
-        <w:t>Database Overview</w:t>
-      </w:r>
-    </w:p>
-    <w:p>
-      <w:pPr>
-        <w:rPr>
-          <w:rFonts w:ascii="Roboto" w:hAnsi="Roboto"/>
-        </w:rPr>
-      </w:pPr>
-      <w:r>
-        <w:rPr>
-          <w:rFonts w:ascii="Roboto" w:hAnsi="Roboto"/>
-        </w:rPr>
-        <w:t>To gain an overview of each of the tables, it is recommended to look at the provided PowerPoint presentation. The presentation includes explanations about the general use and function of the table as well as its relationship to other tables.</w:t>
-      </w:r>
-    </w:p>
-    <w:p>
-      <w:pPr>
+      </w:pPr>
+      <w:r>
         <w:rPr>
           <w:rFonts w:ascii="Roboto" w:hAnsi="Roboto"/>
           <w:b/>
           <w:bCs/>
         </w:rPr>
-      </w:pPr>
-      <w:r>
+        <w:t>File Overview</w:t>
+      </w:r>
+    </w:p>
+    <w:p>
+      <w:pPr>
+        <w:rPr>
+          <w:rFonts w:ascii="Roboto" w:hAnsi="Roboto"/>
+        </w:rPr>
+      </w:pPr>
+      <w:r>
+        <w:rPr>
+          <w:rFonts w:ascii="Roboto" w:hAnsi="Roboto"/>
+        </w:rPr>
+        <w:t>It is recommended to open up and browse the files for more information regarding specific test cases or data. All statement blocks are documented using comments.</w:t>
+      </w:r>
+    </w:p>
+    <w:p>
+      <w:pPr>
         <w:rPr>
           <w:rFonts w:ascii="Roboto" w:hAnsi="Roboto"/>
           <w:b/>
           <w:bCs/>
         </w:rPr>
-        <w:t>File Overview</w:t>
-      </w:r>
-    </w:p>
-    <w:p>
-      <w:pPr>
-        <w:rPr>
-          <w:rFonts w:ascii="Roboto" w:hAnsi="Roboto"/>
-        </w:rPr>
-      </w:pPr>
-      <w:r>
-        <w:rPr>
-          <w:rFonts w:ascii="Roboto" w:hAnsi="Roboto"/>
-        </w:rPr>
-        <w:t>It is recommended to open up and browse the files for more information regarding specific test cases or data. All statement blocks are documented using comments.</w:t>
-      </w:r>
-    </w:p>
-    <w:p>
-      <w:pPr>
+      </w:pPr>
+      <w:r>
         <w:rPr>
           <w:rFonts w:ascii="Roboto" w:hAnsi="Roboto"/>
           <w:b/>
           <w:bCs/>
         </w:rPr>
-      </w:pPr>
-      <w:r>
+        <w:t>Schema</w:t>
+      </w:r>
+    </w:p>
+    <w:p>
+      <w:pPr>
+        <w:rPr>
+          <w:rFonts w:ascii="Roboto" w:hAnsi="Roboto"/>
+        </w:rPr>
+      </w:pPr>
+      <w:r>
+        <w:rPr>
+          <w:rFonts w:ascii="Roboto" w:hAnsi="Roboto"/>
+        </w:rPr>
+        <w:t>This file contains all statements necessary to create the table structure of the database. It also creates the database and can therefore be run right away after opening the MySQL command line. No data is being created using this file.</w:t>
+      </w:r>
+    </w:p>
+    <w:p>
+      <w:pPr>
         <w:rPr>
           <w:rFonts w:ascii="Roboto" w:hAnsi="Roboto"/>
           <w:b/>
           <w:bCs/>
         </w:rPr>
-        <w:t>Schema</w:t>
-      </w:r>
-    </w:p>
-    <w:p>
-      <w:pPr>
-        <w:rPr>
-          <w:rFonts w:ascii="Roboto" w:hAnsi="Roboto"/>
-        </w:rPr>
-      </w:pPr>
-      <w:r>
-        <w:rPr>
-          <w:rFonts w:ascii="Roboto" w:hAnsi="Roboto"/>
-        </w:rPr>
-        <w:t>This file contains all statements necessary to create the table structure of the database. It also creates the database and can therefore be run right away after opening the MySQL command line. No data is being created using this file.</w:t>
-      </w:r>
-    </w:p>
-    <w:p>
-      <w:pPr>
+      </w:pPr>
+      <w:r>
         <w:rPr>
           <w:rFonts w:ascii="Roboto" w:hAnsi="Roboto"/>
           <w:b/>
           <w:bCs/>
         </w:rPr>
-      </w:pPr>
-      <w:r>
+        <w:t>Triggers</w:t>
+      </w:r>
+    </w:p>
+    <w:p>
+      <w:pPr>
+        <w:rPr>
+          <w:rFonts w:ascii="Roboto" w:hAnsi="Roboto"/>
+        </w:rPr>
+      </w:pPr>
+      <w:r>
+        <w:rPr>
+          <w:rFonts w:ascii="Roboto" w:hAnsi="Roboto"/>
+        </w:rPr>
+        <w:t>This file can be omitted without any influence on the process and only serves as an example of how conditions could be added to this project in a modular and future-proof way.</w:t>
+      </w:r>
+    </w:p>
+    <w:p>
+      <w:pPr>
         <w:rPr>
           <w:rFonts w:ascii="Roboto" w:hAnsi="Roboto"/>
           <w:b/>
           <w:bCs/>
         </w:rPr>
-        <w:t>Triggers</w:t>
-      </w:r>
-    </w:p>
-    <w:p>
-      <w:pPr>
-        <w:rPr>
-          <w:rFonts w:ascii="Roboto" w:hAnsi="Roboto"/>
-        </w:rPr>
-      </w:pPr>
-      <w:r>
-        <w:rPr>
-          <w:rFonts w:ascii="Roboto" w:hAnsi="Roboto"/>
-        </w:rPr>
-        <w:t>This file can be omitted without any influence on the process and only serves as an example of how conditions could be added to this project in a modular and future-proof way.</w:t>
-      </w:r>
-    </w:p>
-    <w:p>
-      <w:pPr>
+      </w:pPr>
+      <w:r>
         <w:rPr>
           <w:rFonts w:ascii="Roboto" w:hAnsi="Roboto"/>
           <w:b/>
           <w:bCs/>
         </w:rPr>
-      </w:pPr>
-      <w:r>
+        <w:t>Data</w:t>
+      </w:r>
+    </w:p>
+    <w:p>
+      <w:pPr>
+        <w:rPr>
+          <w:rFonts w:ascii="Roboto" w:hAnsi="Roboto"/>
+        </w:rPr>
+      </w:pPr>
+      <w:r>
+        <w:rPr>
+          <w:rFonts w:ascii="Roboto" w:hAnsi="Roboto"/>
+        </w:rPr>
+        <w:t>This file includes the bulk of the statements. This file includes 2000+ (includes docs &amp; white space) lines of sql statements that serve to fill the database with properly linked, semi-realistic test data.</w:t>
+      </w:r>
+    </w:p>
+    <w:p>
+      <w:pPr>
         <w:rPr>
           <w:rFonts w:ascii="Roboto" w:hAnsi="Roboto"/>
           <w:b/>
           <w:bCs/>
         </w:rPr>
-        <w:t>Data</w:t>
-      </w:r>
-    </w:p>
-    <w:p>
-      <w:pPr>
-        <w:rPr>
-          <w:rFonts w:ascii="Roboto" w:hAnsi="Roboto"/>
-        </w:rPr>
-      </w:pPr>
-      <w:r>
-        <w:rPr>
-          <w:rFonts w:ascii="Roboto" w:hAnsi="Roboto"/>
-        </w:rPr>
-        <w:t>This file includes the bulk of the statements. This file includes 2000+ (includes docs &amp; white space) lines of sql statements that serve to fill the database with properly linked, semi-realistic test data.</w:t>
-      </w:r>
-    </w:p>
-    <w:p>
-      <w:pPr>
+      </w:pPr>
+      <w:r>
         <w:rPr>
           <w:rFonts w:ascii="Roboto" w:hAnsi="Roboto"/>
           <w:b/>
           <w:bCs/>
         </w:rPr>
-      </w:pPr>
+        <w:t>Metad</w:t>
+      </w:r>
       <w:r>
         <w:rPr>
           <w:rFonts w:ascii="Roboto" w:hAnsi="Roboto"/>
           <w:b/>
           <w:bCs/>
         </w:rPr>
+        <w:t>ata</w:t>
+      </w:r>
+    </w:p>
+    <w:p>
+      <w:pPr>
+        <w:rPr>
+          <w:rFonts w:ascii="Roboto" w:hAnsi="Roboto"/>
+        </w:rPr>
+      </w:pPr>
+      <w:r>
+        <w:rPr>
+          <w:rFonts w:ascii="Roboto" w:hAnsi="Roboto"/>
+        </w:rPr>
+        <w:t>This file includes the statements that were used to provide the metadata mentioned in the submission accompanying abstract. This file can be executed as is, but can also be ignored as it is not relevant to the implementation of the database.</w:t>
+      </w:r>
+    </w:p>
+    <w:p>
+      <w:pPr>
+        <w:rPr>
+          <w:rFonts w:ascii="Roboto" w:hAnsi="Roboto"/>
+          <w:b/>
+          <w:bCs/>
+        </w:rPr>
+      </w:pPr>
+      <w:r>
+        <w:rPr>
+          <w:rFonts w:ascii="Roboto" w:hAnsi="Roboto"/>
+          <w:b/>
+          <w:bCs/>
+        </w:rPr>
+        <w:lastRenderedPageBreak/>
         <w:t>Test</w:t>
       </w:r>
     </w:p>
@@ -1332,14 +1294,7 @@
         <w:rPr>
           <w:rFonts w:ascii="Roboto" w:hAnsi="Roboto"/>
         </w:rPr>
-        <w:t xml:space="preserve"> The provided primarily test the integrity of the relationship between tables and the related data stored within them. This means that test cases will select data entries that store data over multiple related </w:t>
-      </w:r>
-      <w:r>
-        <w:rPr>
-          <w:rFonts w:ascii="Roboto" w:hAnsi="Roboto"/>
-        </w:rPr>
-        <w:lastRenderedPageBreak/>
-        <w:t>tables. By viewing this information, we can confirm that data was properly inserted into these tables.</w:t>
+        <w:t xml:space="preserve"> The provided primarily test the integrity of the relationship between tables and the related data stored within them. This means that test cases will select data entries that store data over multiple related tables. By viewing this information, we can confirm that data was properly inserted into these tables.</w:t>
       </w:r>
       <w:r>
         <w:rPr>
@@ -1451,14 +1406,12 @@
           <w:rFonts w:ascii="Roboto" w:hAnsi="Roboto"/>
         </w:rPr>
       </w:pPr>
-      <w:proofErr w:type="spellStart"/>
       <w:r>
         <w:rPr>
           <w:rFonts w:ascii="Roboto" w:hAnsi="Roboto"/>
         </w:rPr>
         <w:t>iu_userguest_view</w:t>
       </w:r>
-      <w:proofErr w:type="spellEnd"/>
     </w:p>
     <w:p>
       <w:pPr>
@@ -1475,21 +1428,7 @@
         <w:rPr>
           <w:rFonts w:ascii="Roboto" w:hAnsi="Roboto"/>
         </w:rPr>
-        <w:t xml:space="preserve">SELECT * FROM </w:t>
-      </w:r>
-      <w:proofErr w:type="spellStart"/>
-      <w:r>
-        <w:rPr>
-          <w:rFonts w:ascii="Roboto" w:hAnsi="Roboto"/>
-        </w:rPr>
-        <w:t>iu_userguest_view</w:t>
-      </w:r>
-      <w:proofErr w:type="spellEnd"/>
-      <w:r>
-        <w:rPr>
-          <w:rFonts w:ascii="Roboto" w:hAnsi="Roboto"/>
-        </w:rPr>
-        <w:t xml:space="preserve"> WHERE user_id = 1;</w:t>
+        <w:t>SELECT * FROM iu_userguest_view WHERE user_id = 1;</w:t>
       </w:r>
     </w:p>
     <w:p>
@@ -1503,14 +1442,12 @@
           <w:rFonts w:ascii="Roboto" w:hAnsi="Roboto"/>
         </w:rPr>
       </w:pPr>
-      <w:proofErr w:type="spellStart"/>
       <w:r>
         <w:rPr>
           <w:rFonts w:ascii="Roboto" w:hAnsi="Roboto"/>
         </w:rPr>
         <w:t>iu_userhost_view</w:t>
       </w:r>
-      <w:proofErr w:type="spellEnd"/>
     </w:p>
     <w:p>
       <w:pPr>
@@ -1527,21 +1464,7 @@
         <w:rPr>
           <w:rFonts w:ascii="Roboto" w:hAnsi="Roboto"/>
         </w:rPr>
-        <w:t xml:space="preserve">SELECT * FROM </w:t>
-      </w:r>
-      <w:proofErr w:type="spellStart"/>
-      <w:r>
-        <w:rPr>
-          <w:rFonts w:ascii="Roboto" w:hAnsi="Roboto"/>
-        </w:rPr>
-        <w:t>iu_userhost_view</w:t>
-      </w:r>
-      <w:proofErr w:type="spellEnd"/>
-      <w:r>
-        <w:rPr>
-          <w:rFonts w:ascii="Roboto" w:hAnsi="Roboto"/>
-        </w:rPr>
-        <w:t xml:space="preserve"> WHERE user_id = 21;</w:t>
+        <w:t>SELECT * FROM iu_userhost_view WHERE user_id = 21;</w:t>
       </w:r>
     </w:p>
     <w:p>
@@ -1555,14 +1478,12 @@
           <w:rFonts w:ascii="Roboto" w:hAnsi="Roboto"/>
         </w:rPr>
       </w:pPr>
-      <w:proofErr w:type="spellStart"/>
       <w:r>
         <w:rPr>
           <w:rFonts w:ascii="Roboto" w:hAnsi="Roboto"/>
         </w:rPr>
         <w:t>iu_propertylisting_view</w:t>
       </w:r>
-      <w:proofErr w:type="spellEnd"/>
     </w:p>
     <w:p>
       <w:pPr>
@@ -1579,21 +1500,7 @@
         <w:rPr>
           <w:rFonts w:ascii="Roboto" w:hAnsi="Roboto"/>
         </w:rPr>
-        <w:t xml:space="preserve">SELECT * FROM </w:t>
-      </w:r>
-      <w:proofErr w:type="spellStart"/>
-      <w:r>
-        <w:rPr>
-          <w:rFonts w:ascii="Roboto" w:hAnsi="Roboto"/>
-        </w:rPr>
-        <w:t>iu_propertylisting_view</w:t>
-      </w:r>
-      <w:proofErr w:type="spellEnd"/>
-      <w:r>
-        <w:rPr>
-          <w:rFonts w:ascii="Roboto" w:hAnsi="Roboto"/>
-        </w:rPr>
-        <w:t xml:space="preserve"> WHERE propertylisting_id = 1;</w:t>
+        <w:t>SELECT * FROM iu_propertylisting_view WHERE propertylisting_id = 1;</w:t>
       </w:r>
     </w:p>
     <w:p>
@@ -1611,35 +1518,7 @@
         <w:rPr>
           <w:rFonts w:ascii="Roboto" w:hAnsi="Roboto"/>
         </w:rPr>
-        <w:t xml:space="preserve">SELECT * FROM </w:t>
-      </w:r>
-      <w:proofErr w:type="spellStart"/>
-      <w:r>
-        <w:rPr>
-          <w:rFonts w:ascii="Roboto" w:hAnsi="Roboto"/>
-        </w:rPr>
-        <w:t>iu_propertylisting_view</w:t>
-      </w:r>
-      <w:proofErr w:type="spellEnd"/>
-      <w:r>
-        <w:rPr>
-          <w:rFonts w:ascii="Roboto" w:hAnsi="Roboto"/>
-        </w:rPr>
-        <w:t xml:space="preserve"> WHERE </w:t>
-      </w:r>
-      <w:proofErr w:type="spellStart"/>
-      <w:r>
-        <w:rPr>
-          <w:rFonts w:ascii="Roboto" w:hAnsi="Roboto"/>
-        </w:rPr>
-        <w:t>host_id</w:t>
-      </w:r>
-      <w:proofErr w:type="spellEnd"/>
-      <w:r>
-        <w:rPr>
-          <w:rFonts w:ascii="Roboto" w:hAnsi="Roboto"/>
-        </w:rPr>
-        <w:t xml:space="preserve"> = 1;</w:t>
+        <w:t>SELECT * FROM iu_propertylisting_view WHERE host_id = 1;</w:t>
       </w:r>
     </w:p>
     <w:p>
@@ -1653,14 +1532,12 @@
           <w:rFonts w:ascii="Roboto" w:hAnsi="Roboto"/>
         </w:rPr>
       </w:pPr>
-      <w:proofErr w:type="spellStart"/>
       <w:r>
         <w:rPr>
           <w:rFonts w:ascii="Roboto" w:hAnsi="Roboto"/>
         </w:rPr>
         <w:t>iu_propertylisting_amentities_view</w:t>
       </w:r>
-      <w:proofErr w:type="spellEnd"/>
     </w:p>
     <w:p>
       <w:pPr>
@@ -1677,21 +1554,7 @@
         <w:rPr>
           <w:rFonts w:ascii="Roboto" w:hAnsi="Roboto"/>
         </w:rPr>
-        <w:t xml:space="preserve">SELECT * FROM </w:t>
-      </w:r>
-      <w:proofErr w:type="spellStart"/>
-      <w:r>
-        <w:rPr>
-          <w:rFonts w:ascii="Roboto" w:hAnsi="Roboto"/>
-        </w:rPr>
-        <w:t>iu_propertylisting_amentities_view</w:t>
-      </w:r>
-      <w:proofErr w:type="spellEnd"/>
-      <w:r>
-        <w:rPr>
-          <w:rFonts w:ascii="Roboto" w:hAnsi="Roboto"/>
-        </w:rPr>
-        <w:t xml:space="preserve"> WHERE propertylisting_id = 1;</w:t>
+        <w:t>SELECT * FROM iu_propertylisting_amentities_view WHERE propertylisting_id = 1;</w:t>
       </w:r>
     </w:p>
     <w:p>
@@ -1705,14 +1568,12 @@
           <w:rFonts w:ascii="Roboto" w:hAnsi="Roboto"/>
         </w:rPr>
       </w:pPr>
-      <w:proofErr w:type="spellStart"/>
       <w:r>
         <w:rPr>
           <w:rFonts w:ascii="Roboto" w:hAnsi="Roboto"/>
         </w:rPr>
         <w:t>iu_userreviews_view</w:t>
       </w:r>
-      <w:proofErr w:type="spellEnd"/>
     </w:p>
     <w:p>
       <w:pPr>
@@ -1729,21 +1590,7 @@
         <w:rPr>
           <w:rFonts w:ascii="Roboto" w:hAnsi="Roboto"/>
         </w:rPr>
-        <w:t xml:space="preserve">SELECT * FROM </w:t>
-      </w:r>
-      <w:proofErr w:type="spellStart"/>
-      <w:r>
-        <w:rPr>
-          <w:rFonts w:ascii="Roboto" w:hAnsi="Roboto"/>
-        </w:rPr>
-        <w:t>iu_userreviews_view</w:t>
-      </w:r>
-      <w:proofErr w:type="spellEnd"/>
-      <w:r>
-        <w:rPr>
-          <w:rFonts w:ascii="Roboto" w:hAnsi="Roboto"/>
-        </w:rPr>
-        <w:t xml:space="preserve"> WHERE user_id = 1;</w:t>
+        <w:t>SELECT * FROM iu_userreviews_view WHERE user_id = 1;</w:t>
       </w:r>
     </w:p>
     <w:p>
@@ -1757,14 +1604,12 @@
           <w:rFonts w:ascii="Roboto" w:hAnsi="Roboto"/>
         </w:rPr>
       </w:pPr>
-      <w:proofErr w:type="spellStart"/>
       <w:r>
         <w:rPr>
           <w:rFonts w:ascii="Roboto" w:hAnsi="Roboto"/>
         </w:rPr>
         <w:t>iu_propertyreviews_view</w:t>
       </w:r>
-      <w:proofErr w:type="spellEnd"/>
     </w:p>
     <w:p>
       <w:pPr>
@@ -1781,21 +1626,7 @@
         <w:rPr>
           <w:rFonts w:ascii="Roboto" w:hAnsi="Roboto"/>
         </w:rPr>
-        <w:t xml:space="preserve">SELECT * FROM </w:t>
-      </w:r>
-      <w:proofErr w:type="spellStart"/>
-      <w:r>
-        <w:rPr>
-          <w:rFonts w:ascii="Roboto" w:hAnsi="Roboto"/>
-        </w:rPr>
-        <w:t>iu_propertyreviews_view</w:t>
-      </w:r>
-      <w:proofErr w:type="spellEnd"/>
-      <w:r>
-        <w:rPr>
-          <w:rFonts w:ascii="Roboto" w:hAnsi="Roboto"/>
-        </w:rPr>
-        <w:t xml:space="preserve"> WHERE propertylisting_id = 1;</w:t>
+        <w:t>SELECT * FROM iu_propertyreviews_view WHERE propertylisting_id = 1;</w:t>
       </w:r>
     </w:p>
     <w:p>
@@ -1809,14 +1640,12 @@
           <w:rFonts w:ascii="Roboto" w:hAnsi="Roboto"/>
         </w:rPr>
       </w:pPr>
-      <w:proofErr w:type="spellStart"/>
       <w:r>
         <w:rPr>
           <w:rFonts w:ascii="Roboto" w:hAnsi="Roboto"/>
         </w:rPr>
         <w:t>iu_booking_view</w:t>
       </w:r>
-      <w:proofErr w:type="spellEnd"/>
     </w:p>
     <w:p>
       <w:pPr>
@@ -1833,21 +1662,7 @@
         <w:rPr>
           <w:rFonts w:ascii="Roboto" w:hAnsi="Roboto"/>
         </w:rPr>
-        <w:t xml:space="preserve">SELECT * FROM </w:t>
-      </w:r>
-      <w:proofErr w:type="spellStart"/>
-      <w:r>
-        <w:rPr>
-          <w:rFonts w:ascii="Roboto" w:hAnsi="Roboto"/>
-        </w:rPr>
-        <w:t>iu_booking_view</w:t>
-      </w:r>
-      <w:proofErr w:type="spellEnd"/>
-      <w:r>
-        <w:rPr>
-          <w:rFonts w:ascii="Roboto" w:hAnsi="Roboto"/>
-        </w:rPr>
-        <w:t xml:space="preserve"> WHERE booking_id = 1;</w:t>
+        <w:t>SELECT * FROM iu_booking_view WHERE booking_id = 1;</w:t>
       </w:r>
     </w:p>
     <w:p>
@@ -1865,21 +1680,7 @@
         <w:rPr>
           <w:rFonts w:ascii="Roboto" w:hAnsi="Roboto"/>
         </w:rPr>
-        <w:t xml:space="preserve">SELECT * FROM </w:t>
-      </w:r>
-      <w:proofErr w:type="spellStart"/>
-      <w:r>
-        <w:rPr>
-          <w:rFonts w:ascii="Roboto" w:hAnsi="Roboto"/>
-        </w:rPr>
-        <w:t>iu_booking_view</w:t>
-      </w:r>
-      <w:proofErr w:type="spellEnd"/>
-      <w:r>
-        <w:rPr>
-          <w:rFonts w:ascii="Roboto" w:hAnsi="Roboto"/>
-        </w:rPr>
-        <w:t xml:space="preserve"> WHERE propertylisting_id = 1;</w:t>
+        <w:t>SELECT * FROM iu_booking_view WHERE propertylisting_id = 1;</w:t>
       </w:r>
     </w:p>
     <w:p>
@@ -1893,14 +1694,12 @@
           <w:rFonts w:ascii="Roboto" w:hAnsi="Roboto"/>
         </w:rPr>
       </w:pPr>
-      <w:proofErr w:type="spellStart"/>
       <w:r>
         <w:rPr>
           <w:rFonts w:ascii="Roboto" w:hAnsi="Roboto"/>
         </w:rPr>
         <w:t>iu_transaction_view</w:t>
       </w:r>
-      <w:proofErr w:type="spellEnd"/>
     </w:p>
     <w:p>
       <w:pPr>
@@ -1917,21 +1716,7 @@
         <w:rPr>
           <w:rFonts w:ascii="Roboto" w:hAnsi="Roboto"/>
         </w:rPr>
-        <w:t xml:space="preserve">SELECT * FROM </w:t>
-      </w:r>
-      <w:proofErr w:type="spellStart"/>
-      <w:r>
-        <w:rPr>
-          <w:rFonts w:ascii="Roboto" w:hAnsi="Roboto"/>
-        </w:rPr>
-        <w:t>iu_transaction_view</w:t>
-      </w:r>
-      <w:proofErr w:type="spellEnd"/>
-      <w:r>
-        <w:rPr>
-          <w:rFonts w:ascii="Roboto" w:hAnsi="Roboto"/>
-        </w:rPr>
-        <w:t xml:space="preserve"> WHERE transaction_id = 1;</w:t>
+        <w:t>SELECT * FROM iu_transaction_view WHERE transaction_id = 1;</w:t>
       </w:r>
     </w:p>
     <w:p>
@@ -1949,21 +1734,7 @@
         <w:rPr>
           <w:rFonts w:ascii="Roboto" w:hAnsi="Roboto"/>
         </w:rPr>
-        <w:t xml:space="preserve">SELECT * FROM </w:t>
-      </w:r>
-      <w:proofErr w:type="spellStart"/>
-      <w:r>
-        <w:rPr>
-          <w:rFonts w:ascii="Roboto" w:hAnsi="Roboto"/>
-        </w:rPr>
-        <w:t>iu_transaction_view</w:t>
-      </w:r>
-      <w:proofErr w:type="spellEnd"/>
-      <w:r>
-        <w:rPr>
-          <w:rFonts w:ascii="Roboto" w:hAnsi="Roboto"/>
-        </w:rPr>
-        <w:t xml:space="preserve"> WHERE booking_id = 1;</w:t>
+        <w:t>SELECT * FROM iu_transaction_view WHERE booking_id = 1;</w:t>
       </w:r>
     </w:p>
     <w:p>
@@ -1977,14 +1748,12 @@
           <w:rFonts w:ascii="Roboto" w:hAnsi="Roboto"/>
         </w:rPr>
       </w:pPr>
-      <w:proofErr w:type="spellStart"/>
       <w:r>
         <w:rPr>
           <w:rFonts w:ascii="Roboto" w:hAnsi="Roboto"/>
         </w:rPr>
         <w:t>iu_wishlist_details_view</w:t>
       </w:r>
-      <w:proofErr w:type="spellEnd"/>
     </w:p>
     <w:p>
       <w:pPr>
@@ -2001,21 +1770,7 @@
         <w:rPr>
           <w:rFonts w:ascii="Roboto" w:hAnsi="Roboto"/>
         </w:rPr>
-        <w:t xml:space="preserve">SELECT * FROM </w:t>
-      </w:r>
-      <w:proofErr w:type="spellStart"/>
-      <w:r>
-        <w:rPr>
-          <w:rFonts w:ascii="Roboto" w:hAnsi="Roboto"/>
-        </w:rPr>
-        <w:t>iu_wishlist_details_view</w:t>
-      </w:r>
-      <w:proofErr w:type="spellEnd"/>
-      <w:r>
-        <w:rPr>
-          <w:rFonts w:ascii="Roboto" w:hAnsi="Roboto"/>
-        </w:rPr>
-        <w:t xml:space="preserve"> WHERE wishlist_id = 1;</w:t>
+        <w:t>SELECT * FROM iu_wishlist_details_view WHERE wishlist_id = 1;</w:t>
       </w:r>
     </w:p>
     <w:p>
@@ -2029,14 +1784,13 @@
           <w:rFonts w:ascii="Roboto" w:hAnsi="Roboto"/>
         </w:rPr>
       </w:pPr>
-      <w:proofErr w:type="spellStart"/>
-      <w:r>
-        <w:rPr>
-          <w:rFonts w:ascii="Roboto" w:hAnsi="Roboto"/>
-        </w:rPr>
+      <w:r>
+        <w:rPr>
+          <w:rFonts w:ascii="Roboto" w:hAnsi="Roboto"/>
+        </w:rPr>
+        <w:lastRenderedPageBreak/>
         <w:t>iu_wishlist_propertylistings_view</w:t>
       </w:r>
-      <w:proofErr w:type="spellEnd"/>
     </w:p>
     <w:p>
       <w:pPr>
@@ -2053,21 +1807,7 @@
         <w:rPr>
           <w:rFonts w:ascii="Roboto" w:hAnsi="Roboto"/>
         </w:rPr>
-        <w:t xml:space="preserve">SELECT * FROM </w:t>
-      </w:r>
-      <w:proofErr w:type="spellStart"/>
-      <w:r>
-        <w:rPr>
-          <w:rFonts w:ascii="Roboto" w:hAnsi="Roboto"/>
-        </w:rPr>
-        <w:t>iu_wishlist_propertylistings_view</w:t>
-      </w:r>
-      <w:proofErr w:type="spellEnd"/>
-      <w:r>
-        <w:rPr>
-          <w:rFonts w:ascii="Roboto" w:hAnsi="Roboto"/>
-        </w:rPr>
-        <w:t xml:space="preserve"> WHERE wishlist_id = 1;</w:t>
+        <w:t>SELECT * FROM iu_wishlist_propertylistings_view WHERE wishlist_id = 1;</w:t>
       </w:r>
     </w:p>
     <w:p>
@@ -2081,14 +1821,12 @@
           <w:rFonts w:ascii="Roboto" w:hAnsi="Roboto"/>
         </w:rPr>
       </w:pPr>
-      <w:proofErr w:type="spellStart"/>
       <w:r>
         <w:rPr>
           <w:rFonts w:ascii="Roboto" w:hAnsi="Roboto"/>
         </w:rPr>
         <w:t>iu_chat_details_view</w:t>
       </w:r>
-      <w:proofErr w:type="spellEnd"/>
     </w:p>
     <w:p>
       <w:pPr>
@@ -2105,35 +1843,7 @@
         <w:rPr>
           <w:rFonts w:ascii="Roboto" w:hAnsi="Roboto"/>
         </w:rPr>
-        <w:t xml:space="preserve">SELECT * FROM </w:t>
-      </w:r>
-      <w:proofErr w:type="spellStart"/>
-      <w:r>
-        <w:rPr>
-          <w:rFonts w:ascii="Roboto" w:hAnsi="Roboto"/>
-        </w:rPr>
-        <w:t>iu_chat_details_view</w:t>
-      </w:r>
-      <w:proofErr w:type="spellEnd"/>
-      <w:r>
-        <w:rPr>
-          <w:rFonts w:ascii="Roboto" w:hAnsi="Roboto"/>
-        </w:rPr>
-        <w:t xml:space="preserve"> WHERE </w:t>
-      </w:r>
-      <w:proofErr w:type="spellStart"/>
-      <w:r>
-        <w:rPr>
-          <w:rFonts w:ascii="Roboto" w:hAnsi="Roboto"/>
-        </w:rPr>
-        <w:t>chat_id</w:t>
-      </w:r>
-      <w:proofErr w:type="spellEnd"/>
-      <w:r>
-        <w:rPr>
-          <w:rFonts w:ascii="Roboto" w:hAnsi="Roboto"/>
-        </w:rPr>
-        <w:t xml:space="preserve"> = 1;</w:t>
+        <w:t>SELECT * FROM iu_chat_details_view WHERE chat_id = 1;</w:t>
       </w:r>
     </w:p>
     <w:p>
@@ -2147,14 +1857,12 @@
           <w:rFonts w:ascii="Roboto" w:hAnsi="Roboto"/>
         </w:rPr>
       </w:pPr>
-      <w:proofErr w:type="spellStart"/>
       <w:r>
         <w:rPr>
           <w:rFonts w:ascii="Roboto" w:hAnsi="Roboto"/>
         </w:rPr>
         <w:t>iu_chat_messages_view</w:t>
       </w:r>
-      <w:proofErr w:type="spellEnd"/>
     </w:p>
     <w:p>
       <w:pPr>
@@ -2171,38 +1879,165 @@
         <w:rPr>
           <w:rFonts w:ascii="Roboto" w:hAnsi="Roboto"/>
         </w:rPr>
-        <w:t xml:space="preserve">SELECT * FROM </w:t>
-      </w:r>
-      <w:proofErr w:type="spellStart"/>
-      <w:r>
-        <w:rPr>
-          <w:rFonts w:ascii="Roboto" w:hAnsi="Roboto"/>
-        </w:rPr>
-        <w:t>iu_chat_messages_view</w:t>
-      </w:r>
-      <w:proofErr w:type="spellEnd"/>
-      <w:r>
-        <w:rPr>
-          <w:rFonts w:ascii="Roboto" w:hAnsi="Roboto"/>
-        </w:rPr>
-        <w:t xml:space="preserve"> WHERE </w:t>
-      </w:r>
-      <w:proofErr w:type="spellStart"/>
-      <w:r>
-        <w:rPr>
-          <w:rFonts w:ascii="Roboto" w:hAnsi="Roboto"/>
-        </w:rPr>
-        <w:t>owning_chat_id_ref</w:t>
-      </w:r>
-      <w:proofErr w:type="spellEnd"/>
-      <w:r>
-        <w:rPr>
-          <w:rFonts w:ascii="Roboto" w:hAnsi="Roboto"/>
-        </w:rPr>
-        <w:t xml:space="preserve"> = 1;</w:t>
-      </w:r>
+        <w:t>SELECT * FROM iu_chat_messages_view WHERE owning_chat_id_ref = 1;</w:t>
+      </w:r>
+    </w:p>
+    <w:p>
+      <w:pPr>
+        <w:rPr>
+          <w:rFonts w:ascii="Roboto" w:hAnsi="Roboto"/>
+        </w:rPr>
+      </w:pPr>
+      <w:r>
+        <w:rPr>
+          <w:rFonts w:ascii="Roboto" w:hAnsi="Roboto"/>
+        </w:rPr>
+        <w:t>To delete from the database, use simple DELETE FROM statements and delete all relevant data from the tables. I recommend writing transactions to protect transactions to protect data integrity. To see the relevant tables that need their data deleted, please view the ER diagram and write your transactions that way.</w:t>
+      </w:r>
+    </w:p>
+    <w:p>
+      <w:pPr>
+        <w:rPr>
+          <w:rFonts w:ascii="Roboto" w:hAnsi="Roboto"/>
+        </w:rPr>
+      </w:pPr>
+      <w:r>
+        <w:rPr>
+          <w:rFonts w:ascii="Roboto" w:hAnsi="Roboto"/>
+        </w:rPr>
+        <w:t>Example for deleting all data relevant to a certain user:</w:t>
+      </w:r>
+    </w:p>
+    <w:p>
+      <w:pPr>
+        <w:rPr>
+          <w:rFonts w:ascii="Roboto" w:hAnsi="Roboto"/>
+          <w:sz w:val="21"/>
+          <w:szCs w:val="21"/>
+        </w:rPr>
+      </w:pPr>
+      <w:r>
+        <w:rPr>
+          <w:rFonts w:ascii="Roboto" w:hAnsi="Roboto"/>
+          <w:sz w:val="21"/>
+          <w:szCs w:val="21"/>
+        </w:rPr>
+        <w:t>START TRANSACTION;</w:t>
+      </w:r>
+      <w:r>
+        <w:rPr>
+          <w:rFonts w:ascii="Roboto" w:hAnsi="Roboto"/>
+          <w:sz w:val="21"/>
+          <w:szCs w:val="21"/>
+        </w:rPr>
+        <w:br/>
+        <w:t>D</w:t>
+      </w:r>
+      <w:r>
+        <w:rPr>
+          <w:rFonts w:ascii="Roboto" w:hAnsi="Roboto"/>
+          <w:sz w:val="21"/>
+          <w:szCs w:val="21"/>
+        </w:rPr>
+        <w:t>ELETE FROM UserReview WHERE user_id = 1;</w:t>
+      </w:r>
+      <w:r>
+        <w:rPr>
+          <w:rFonts w:ascii="Roboto" w:hAnsi="Roboto"/>
+          <w:sz w:val="21"/>
+          <w:szCs w:val="21"/>
+        </w:rPr>
+        <w:br/>
+        <w:t>DELETE FROM Booking WHERE guest_id = 1 OR host_id = 1;</w:t>
+      </w:r>
+      <w:r>
+        <w:rPr>
+          <w:rFonts w:ascii="Roboto" w:hAnsi="Roboto"/>
+          <w:sz w:val="21"/>
+          <w:szCs w:val="21"/>
+        </w:rPr>
+        <w:br/>
+        <w:t>DELETE FROM Host WHERE user_id = 1;</w:t>
+      </w:r>
+      <w:r>
+        <w:rPr>
+          <w:rFonts w:ascii="Roboto" w:hAnsi="Roboto"/>
+          <w:sz w:val="21"/>
+          <w:szCs w:val="21"/>
+        </w:rPr>
+        <w:br/>
+        <w:t>DELETE FROM Guest WHERE user_id = 1;</w:t>
+      </w:r>
+      <w:r>
+        <w:rPr>
+          <w:rFonts w:ascii="Roboto" w:hAnsi="Roboto"/>
+          <w:sz w:val="21"/>
+          <w:szCs w:val="21"/>
+        </w:rPr>
+        <w:br/>
+      </w:r>
+      <w:r>
+        <w:rPr>
+          <w:rFonts w:ascii="Roboto" w:hAnsi="Roboto"/>
+          <w:sz w:val="21"/>
+          <w:szCs w:val="21"/>
+        </w:rPr>
+        <w:t>DELETE FROM Image WHERE uploaded_by_user_id = 1;</w:t>
+      </w:r>
+      <w:r>
+        <w:rPr>
+          <w:rFonts w:ascii="Roboto" w:hAnsi="Roboto"/>
+          <w:sz w:val="21"/>
+          <w:szCs w:val="21"/>
+        </w:rPr>
+        <w:br/>
+        <w:t>DELETE FROM Address WHERE address_id IN (SELECT address_id FROM User WHERE user_id = 1);</w:t>
+      </w:r>
+      <w:r>
+        <w:rPr>
+          <w:rFonts w:ascii="Roboto" w:hAnsi="Roboto"/>
+          <w:sz w:val="21"/>
+          <w:szCs w:val="21"/>
+        </w:rPr>
+        <w:br/>
+      </w:r>
+      <w:r>
+        <w:rPr>
+          <w:rFonts w:ascii="Roboto" w:hAnsi="Roboto"/>
+          <w:sz w:val="21"/>
+          <w:szCs w:val="21"/>
+        </w:rPr>
+        <w:t>DELETE FROM User WHERE user_id = 1</w:t>
+      </w:r>
+      <w:r>
+        <w:rPr>
+          <w:rFonts w:ascii="Roboto" w:hAnsi="Roboto"/>
+          <w:sz w:val="21"/>
+          <w:szCs w:val="21"/>
+        </w:rPr>
+        <w:t>;</w:t>
+      </w:r>
+      <w:r>
+        <w:rPr>
+          <w:rFonts w:ascii="Roboto" w:hAnsi="Roboto"/>
+          <w:sz w:val="21"/>
+          <w:szCs w:val="21"/>
+        </w:rPr>
+        <w:br/>
+        <w:t>COMMIT;</w:t>
+      </w:r>
+    </w:p>
+    <w:p>
+      <w:pPr>
+        <w:rPr>
+          <w:rFonts w:ascii="Roboto" w:hAnsi="Roboto"/>
+          <w:sz w:val="21"/>
+          <w:szCs w:val="21"/>
+        </w:rPr>
+      </w:pPr>
     </w:p>
     <w:sectPr>
+      <w:footerReference w:type="default" r:id="rId10"/>
       <w:pgSz w:w="12240" w:h="15840"/>
       <w:pgMar w:top="1440" w:right="1440" w:bottom="1440" w:left="1440" w:header="720" w:footer="720" w:gutter="0"/>
       <w:cols w:space="720"/>
@@ -2210,6 +2045,131 @@
     </w:sectPr>
   </w:body>
 </w:document>
+</file>
+
+<file path=word/endnotes.xml><?xml version="1.0" encoding="utf-8"?>
+<w:endnotes xmlns:wpc="http://schemas.microsoft.com/office/word/2010/wordprocessingCanvas" xmlns:cx="http://schemas.microsoft.com/office/drawing/2014/chartex" xmlns:cx1="http://schemas.microsoft.com/office/drawing/2015/9/8/chartex" xmlns:cx2="http://schemas.microsoft.com/office/drawing/2015/10/21/chartex" xmlns:cx3="http://schemas.microsoft.com/office/drawing/2016/5/9/chartex" xmlns:cx4="http://schemas.microsoft.com/office/drawing/2016/5/10/chartex" xmlns:cx5="http://schemas.microsoft.com/office/drawing/2016/5/11/chartex" xmlns:cx6="http://schemas.microsoft.com/office/drawing/2016/5/12/chartex" xmlns:cx7="http://schemas.microsoft.com/office/drawing/2016/5/13/chartex" xmlns:cx8="http://schemas.microsoft.com/office/drawing/2016/5/14/chartex" xmlns:mc="http://schemas.openxmlformats.org/markup-compatibility/2006" xmlns:aink="http://schemas.microsoft.com/office/drawing/2016/ink" xmlns:am3d="http://schemas.microsoft.com/office/drawing/2017/model3d" xmlns:o="urn:schemas-microsoft-com:office:office" xmlns:oel="http://schemas.microsoft.com/office/2019/extlst" xmlns:r="http://schemas.openxmlformats.org/officeDocument/2006/relationships" xmlns:m="http://schemas.openxmlformats.org/officeDocument/2006/math" xmlns:v="urn:schemas-microsoft-com:vml" xmlns:wp14="http://schemas.microsoft.com/office/word/2010/wordprocessingDrawing" xmlns:wp="http://schemas.openxmlformats.org/drawingml/2006/wordprocessingDrawing" xmlns:w10="urn:schemas-microsoft-com:office:word" xmlns:w="http://schemas.openxmlformats.org/wordprocessingml/2006/main" xmlns:w14="http://schemas.microsoft.com/office/word/2010/wordml" xmlns:w15="http://schemas.microsoft.com/office/word/2012/wordml" xmlns:w16cex="http://schemas.microsoft.com/office/word/2018/wordml/cex" xmlns:w16cid="http://schemas.microsoft.com/office/word/2016/wordml/cid" xmlns:w16="http://schemas.microsoft.com/office/word/2018/wordml" xmlns:w16sdtdh="http://schemas.microsoft.com/office/word/2020/wordml/sdtdatahash" xmlns:w16se="http://schemas.microsoft.com/office/word/2015/wordml/symex" xmlns:wpg="http://schemas.microsoft.com/office/word/2010/wordprocessingGroup" xmlns:wpi="http://schemas.microsoft.com/office/word/2010/wordprocessingInk" xmlns:wne="http://schemas.microsoft.com/office/word/2006/wordml" xmlns:wps="http://schemas.microsoft.com/office/word/2010/wordprocessingShape" mc:Ignorable="w14 w15 w16se w16cid w16 w16cex w16sdtdh wp14">
+  <w:endnote w:type="separator" w:id="-1">
+    <w:p>
+      <w:pPr>
+        <w:spacing w:after="0" w:line="240" w:lineRule="auto"/>
+      </w:pPr>
+      <w:r>
+        <w:separator/>
+      </w:r>
+    </w:p>
+  </w:endnote>
+  <w:endnote w:type="continuationSeparator" w:id="0">
+    <w:p>
+      <w:pPr>
+        <w:spacing w:after="0" w:line="240" w:lineRule="auto"/>
+      </w:pPr>
+      <w:r>
+        <w:continuationSeparator/>
+      </w:r>
+    </w:p>
+  </w:endnote>
+</w:endnotes>
+</file>
+
+<file path=word/footer1.xml><?xml version="1.0" encoding="utf-8"?>
+<w:ftr xmlns:wpc="http://schemas.microsoft.com/office/word/2010/wordprocessingCanvas" xmlns:cx="http://schemas.microsoft.com/office/drawing/2014/chartex" xmlns:cx1="http://schemas.microsoft.com/office/drawing/2015/9/8/chartex" xmlns:cx2="http://schemas.microsoft.com/office/drawing/2015/10/21/chartex" xmlns:cx3="http://schemas.microsoft.com/office/drawing/2016/5/9/chartex" xmlns:cx4="http://schemas.microsoft.com/office/drawing/2016/5/10/chartex" xmlns:cx5="http://schemas.microsoft.com/office/drawing/2016/5/11/chartex" xmlns:cx6="http://schemas.microsoft.com/office/drawing/2016/5/12/chartex" xmlns:cx7="http://schemas.microsoft.com/office/drawing/2016/5/13/chartex" xmlns:cx8="http://schemas.microsoft.com/office/drawing/2016/5/14/chartex" xmlns:mc="http://schemas.openxmlformats.org/markup-compatibility/2006" xmlns:aink="http://schemas.microsoft.com/office/drawing/2016/ink" xmlns:am3d="http://schemas.microsoft.com/office/drawing/2017/model3d" xmlns:o="urn:schemas-microsoft-com:office:office" xmlns:oel="http://schemas.microsoft.com/office/2019/extlst" xmlns:r="http://schemas.openxmlformats.org/officeDocument/2006/relationships" xmlns:m="http://schemas.openxmlformats.org/officeDocument/2006/math" xmlns:v="urn:schemas-microsoft-com:vml" xmlns:wp14="http://schemas.microsoft.com/office/word/2010/wordprocessingDrawing" xmlns:wp="http://schemas.openxmlformats.org/drawingml/2006/wordprocessingDrawing" xmlns:w10="urn:schemas-microsoft-com:office:word" xmlns:w="http://schemas.openxmlformats.org/wordprocessingml/2006/main" xmlns:w14="http://schemas.microsoft.com/office/word/2010/wordml" xmlns:w15="http://schemas.microsoft.com/office/word/2012/wordml" xmlns:w16cex="http://schemas.microsoft.com/office/word/2018/wordml/cex" xmlns:w16cid="http://schemas.microsoft.com/office/word/2016/wordml/cid" xmlns:w16="http://schemas.microsoft.com/office/word/2018/wordml" xmlns:w16sdtdh="http://schemas.microsoft.com/office/word/2020/wordml/sdtdatahash" xmlns:w16se="http://schemas.microsoft.com/office/word/2015/wordml/symex" xmlns:wpg="http://schemas.microsoft.com/office/word/2010/wordprocessingGroup" xmlns:wpi="http://schemas.microsoft.com/office/word/2010/wordprocessingInk" xmlns:wne="http://schemas.microsoft.com/office/word/2006/wordml" xmlns:wps="http://schemas.microsoft.com/office/word/2010/wordprocessingShape" mc:Ignorable="w14 w15 w16se w16cid w16 w16cex w16sdtdh wp14">
+  <w:sdt>
+    <w:sdtPr>
+      <w:rPr>
+        <w:sz w:val="20"/>
+        <w:szCs w:val="20"/>
+      </w:rPr>
+      <w:id w:val="2111777145"/>
+      <w:docPartObj>
+        <w:docPartGallery w:val="Page Numbers (Bottom of Page)"/>
+        <w:docPartUnique/>
+      </w:docPartObj>
+    </w:sdtPr>
+    <w:sdtContent>
+      <w:p>
+        <w:pPr>
+          <w:pStyle w:val="Fuzeile"/>
+          <w:jc w:val="center"/>
+          <w:rPr>
+            <w:sz w:val="20"/>
+            <w:szCs w:val="20"/>
+          </w:rPr>
+        </w:pPr>
+        <w:r>
+          <w:rPr>
+            <w:sz w:val="20"/>
+            <w:szCs w:val="20"/>
+          </w:rPr>
+          <w:fldChar w:fldCharType="begin"/>
+        </w:r>
+        <w:r>
+          <w:rPr>
+            <w:sz w:val="20"/>
+            <w:szCs w:val="20"/>
+          </w:rPr>
+          <w:instrText>PAGE   \* MERGEFORMAT</w:instrText>
+        </w:r>
+        <w:r>
+          <w:rPr>
+            <w:sz w:val="20"/>
+            <w:szCs w:val="20"/>
+          </w:rPr>
+          <w:fldChar w:fldCharType="separate"/>
+        </w:r>
+        <w:r>
+          <w:rPr>
+            <w:sz w:val="20"/>
+            <w:szCs w:val="20"/>
+            <w:lang w:val="de-DE"/>
+          </w:rPr>
+          <w:t>2</w:t>
+        </w:r>
+        <w:r>
+          <w:rPr>
+            <w:sz w:val="20"/>
+            <w:szCs w:val="20"/>
+          </w:rPr>
+          <w:fldChar w:fldCharType="end"/>
+        </w:r>
+      </w:p>
+    </w:sdtContent>
+  </w:sdt>
+  <w:p>
+    <w:pPr>
+      <w:pStyle w:val="Fuzeile"/>
+      <w:rPr>
+        <w:sz w:val="20"/>
+        <w:szCs w:val="20"/>
+      </w:rPr>
+    </w:pPr>
+  </w:p>
+</w:ftr>
+</file>
+
+<file path=word/footnotes.xml><?xml version="1.0" encoding="utf-8"?>
+<w:footnotes xmlns:wpc="http://schemas.microsoft.com/office/word/2010/wordprocessingCanvas" xmlns:cx="http://schemas.microsoft.com/office/drawing/2014/chartex" xmlns:cx1="http://schemas.microsoft.com/office/drawing/2015/9/8/chartex" xmlns:cx2="http://schemas.microsoft.com/office/drawing/2015/10/21/chartex" xmlns:cx3="http://schemas.microsoft.com/office/drawing/2016/5/9/chartex" xmlns:cx4="http://schemas.microsoft.com/office/drawing/2016/5/10/chartex" xmlns:cx5="http://schemas.microsoft.com/office/drawing/2016/5/11/chartex" xmlns:cx6="http://schemas.microsoft.com/office/drawing/2016/5/12/chartex" xmlns:cx7="http://schemas.microsoft.com/office/drawing/2016/5/13/chartex" xmlns:cx8="http://schemas.microsoft.com/office/drawing/2016/5/14/chartex" xmlns:mc="http://schemas.openxmlformats.org/markup-compatibility/2006" xmlns:aink="http://schemas.microsoft.com/office/drawing/2016/ink" xmlns:am3d="http://schemas.microsoft.com/office/drawing/2017/model3d" xmlns:o="urn:schemas-microsoft-com:office:office" xmlns:oel="http://schemas.microsoft.com/office/2019/extlst" xmlns:r="http://schemas.openxmlformats.org/officeDocument/2006/relationships" xmlns:m="http://schemas.openxmlformats.org/officeDocument/2006/math" xmlns:v="urn:schemas-microsoft-com:vml" xmlns:wp14="http://schemas.microsoft.com/office/word/2010/wordprocessingDrawing" xmlns:wp="http://schemas.openxmlformats.org/drawingml/2006/wordprocessingDrawing" xmlns:w10="urn:schemas-microsoft-com:office:word" xmlns:w="http://schemas.openxmlformats.org/wordprocessingml/2006/main" xmlns:w14="http://schemas.microsoft.com/office/word/2010/wordml" xmlns:w15="http://schemas.microsoft.com/office/word/2012/wordml" xmlns:w16cex="http://schemas.microsoft.com/office/word/2018/wordml/cex" xmlns:w16cid="http://schemas.microsoft.com/office/word/2016/wordml/cid" xmlns:w16="http://schemas.microsoft.com/office/word/2018/wordml" xmlns:w16sdtdh="http://schemas.microsoft.com/office/word/2020/wordml/sdtdatahash" xmlns:w16se="http://schemas.microsoft.com/office/word/2015/wordml/symex" xmlns:wpg="http://schemas.microsoft.com/office/word/2010/wordprocessingGroup" xmlns:wpi="http://schemas.microsoft.com/office/word/2010/wordprocessingInk" xmlns:wne="http://schemas.microsoft.com/office/word/2006/wordml" xmlns:wps="http://schemas.microsoft.com/office/word/2010/wordprocessingShape" mc:Ignorable="w14 w15 w16se w16cid w16 w16cex w16sdtdh wp14">
+  <w:footnote w:type="separator" w:id="-1">
+    <w:p>
+      <w:pPr>
+        <w:spacing w:after="0" w:line="240" w:lineRule="auto"/>
+      </w:pPr>
+      <w:r>
+        <w:separator/>
+      </w:r>
+    </w:p>
+  </w:footnote>
+  <w:footnote w:type="continuationSeparator" w:id="0">
+    <w:p>
+      <w:pPr>
+        <w:spacing w:after="0" w:line="240" w:lineRule="auto"/>
+      </w:pPr>
+      <w:r>
+        <w:continuationSeparator/>
+      </w:r>
+    </w:p>
+  </w:footnote>
+</w:footnotes>
 </file>
 
 <file path=word/numbering.xml><?xml version="1.0" encoding="utf-8"?>
@@ -4234,6 +4194,50 @@
       <w:u w:val="single"/>
     </w:rPr>
   </w:style>
+  <w:style w:type="paragraph" w:styleId="Kopfzeile">
+    <w:name w:val="header"/>
+    <w:basedOn w:val="Standard"/>
+    <w:link w:val="KopfzeileZchn"/>
+    <w:uiPriority w:val="99"/>
+    <w:unhideWhenUsed/>
+    <w:rsid w:val="00D91CE7"/>
+    <w:pPr>
+      <w:tabs>
+        <w:tab w:val="center" w:pos="4680"/>
+        <w:tab w:val="right" w:pos="9360"/>
+      </w:tabs>
+      <w:spacing w:after="0" w:line="240" w:lineRule="auto"/>
+    </w:pPr>
+  </w:style>
+  <w:style w:type="character" w:customStyle="1" w:styleId="KopfzeileZchn">
+    <w:name w:val="Kopfzeile Zchn"/>
+    <w:basedOn w:val="Absatz-Standardschriftart"/>
+    <w:link w:val="Kopfzeile"/>
+    <w:uiPriority w:val="99"/>
+    <w:rsid w:val="00D91CE7"/>
+  </w:style>
+  <w:style w:type="paragraph" w:styleId="Fuzeile">
+    <w:name w:val="footer"/>
+    <w:basedOn w:val="Standard"/>
+    <w:link w:val="FuzeileZchn"/>
+    <w:uiPriority w:val="99"/>
+    <w:unhideWhenUsed/>
+    <w:rsid w:val="00D91CE7"/>
+    <w:pPr>
+      <w:tabs>
+        <w:tab w:val="center" w:pos="4680"/>
+        <w:tab w:val="right" w:pos="9360"/>
+      </w:tabs>
+      <w:spacing w:after="0" w:line="240" w:lineRule="auto"/>
+    </w:pPr>
+  </w:style>
+  <w:style w:type="character" w:customStyle="1" w:styleId="FuzeileZchn">
+    <w:name w:val="Fußzeile Zchn"/>
+    <w:basedOn w:val="Absatz-Standardschriftart"/>
+    <w:link w:val="Fuzeile"/>
+    <w:uiPriority w:val="99"/>
+    <w:rsid w:val="00D91CE7"/>
+  </w:style>
 </w:styles>
 </file>
 

</xml_diff>